<commit_message>
Fix PROCEDURES_INSERT Add PROCEDURES_INSERT specification
</commit_message>
<xml_diff>
--- a/DOKUMENTACJA BookstroCz.docx
+++ b/DOKUMENTACJA BookstroCz.docx
@@ -419,6 +419,11 @@
       </w:r>
     </w:p>
     <w:p>
+      <w:pPr>
+        <w:pBdr>
+          <w:bottom w:val="single" w:sz="12" w:space="1" w:color="auto"/>
+        </w:pBdr>
+      </w:pPr>
       <w:proofErr w:type="spellStart"/>
       <w:r>
         <w:t>usunAdres</w:t>
@@ -444,12 +449,504 @@
       </w:r>
       <w:r>
         <w:t>dostawcy</w:t>
+      </w:r>
+      <w:r>
+        <w:t>.</w:t>
+      </w:r>
+    </w:p>
+    <w:p>
+      <w:pPr>
+        <w:pBdr>
+          <w:bottom w:val="single" w:sz="12" w:space="1" w:color="auto"/>
+        </w:pBdr>
+      </w:pPr>
+    </w:p>
+    <w:p/>
+    <w:p>
+      <w:r>
+        <w:t>PROCEDURY:</w:t>
+      </w:r>
+    </w:p>
+    <w:p>
+      <w:pPr>
+        <w:pStyle w:val="Akapitzlist"/>
+        <w:numPr>
+          <w:ilvl w:val="0"/>
+          <w:numId w:val="1"/>
+        </w:numPr>
+      </w:pPr>
+      <w:r>
+        <w:t>PROCEDURY WSTAWIANIA:</w:t>
+      </w:r>
+    </w:p>
+    <w:p>
+      <w:pPr>
+        <w:ind w:left="720"/>
+      </w:pPr>
+      <w:proofErr w:type="spellStart"/>
+      <w:r>
+        <w:t>dodajKlienta</w:t>
+      </w:r>
+      <w:proofErr w:type="spellEnd"/>
+      <w:r>
+        <w:t xml:space="preserve"> – dodaje nowego klienta do tabeli Klienci </w:t>
+      </w:r>
+      <w:r>
+        <w:t>(</w:t>
+      </w:r>
+      <w:r>
+        <w:t xml:space="preserve">IN </w:t>
+      </w:r>
+      <w:r>
+        <w:t>imi</w:t>
+      </w:r>
+      <w:r>
+        <w:t>ę</w:t>
+      </w:r>
+      <w:r>
+        <w:t>,</w:t>
+      </w:r>
+      <w:r>
+        <w:t xml:space="preserve"> IN </w:t>
+      </w:r>
+      <w:r>
+        <w:t>nazwisko,</w:t>
+      </w:r>
+      <w:r>
+        <w:t xml:space="preserve"> IN </w:t>
+      </w:r>
+      <w:r>
+        <w:t xml:space="preserve">telefon, </w:t>
+      </w:r>
+      <w:r>
+        <w:t xml:space="preserve">IN </w:t>
+      </w:r>
+      <w:r>
+        <w:t>mail,</w:t>
+      </w:r>
+      <w:r>
+        <w:t xml:space="preserve"> IN</w:t>
+      </w:r>
+      <w:r>
+        <w:t xml:space="preserve"> login, </w:t>
+      </w:r>
+      <w:r>
+        <w:t xml:space="preserve">IN </w:t>
+      </w:r>
+      <w:r>
+        <w:t>has</w:t>
+      </w:r>
+      <w:r>
+        <w:t>ł</w:t>
+      </w:r>
+      <w:r>
+        <w:t>o)</w:t>
+      </w:r>
+    </w:p>
+    <w:p>
+      <w:pPr>
+        <w:ind w:left="720"/>
+      </w:pPr>
+      <w:proofErr w:type="spellStart"/>
+      <w:r>
+        <w:t>dodaj</w:t>
+      </w:r>
+      <w:r>
+        <w:t>Pracownika</w:t>
+      </w:r>
+      <w:proofErr w:type="spellEnd"/>
+      <w:r>
+        <w:t xml:space="preserve"> – dodaje nowego </w:t>
+      </w:r>
+      <w:r>
+        <w:t>pracownika</w:t>
+      </w:r>
+      <w:r>
+        <w:t xml:space="preserve"> do tabeli </w:t>
+      </w:r>
+      <w:r>
+        <w:t>Pracownicy</w:t>
+      </w:r>
+      <w:r>
+        <w:t xml:space="preserve"> </w:t>
+      </w:r>
+      <w:r>
+        <w:t>(</w:t>
+      </w:r>
+      <w:r>
+        <w:t xml:space="preserve">IN </w:t>
+      </w:r>
+      <w:r>
+        <w:t>imi</w:t>
+      </w:r>
+      <w:r>
+        <w:t>ę</w:t>
+      </w:r>
+      <w:r>
+        <w:t>,</w:t>
+      </w:r>
+      <w:r>
+        <w:t xml:space="preserve"> IN </w:t>
+      </w:r>
+      <w:r>
+        <w:t>nazwisko,</w:t>
+      </w:r>
+      <w:r>
+        <w:t xml:space="preserve"> IN </w:t>
+      </w:r>
+      <w:r>
+        <w:t xml:space="preserve">telefon, </w:t>
+      </w:r>
+      <w:r>
+        <w:t xml:space="preserve">IN </w:t>
+      </w:r>
+      <w:r>
+        <w:t>mail,</w:t>
+      </w:r>
+      <w:r>
+        <w:t xml:space="preserve"> IN</w:t>
+      </w:r>
+      <w:r>
+        <w:t xml:space="preserve"> login, </w:t>
+      </w:r>
+      <w:r>
+        <w:t xml:space="preserve">IN </w:t>
+      </w:r>
+      <w:r>
+        <w:t>has</w:t>
+      </w:r>
+      <w:r>
+        <w:t>ł</w:t>
+      </w:r>
+      <w:r>
+        <w:t>o)</w:t>
+      </w:r>
+    </w:p>
+    <w:p>
+      <w:pPr>
+        <w:ind w:left="720"/>
+      </w:pPr>
+      <w:proofErr w:type="spellStart"/>
+      <w:r>
+        <w:t>dodaj</w:t>
+      </w:r>
+      <w:r>
+        <w:t>Dostawce</w:t>
+      </w:r>
+      <w:proofErr w:type="spellEnd"/>
+      <w:r>
+        <w:t xml:space="preserve"> – dodaje nowego </w:t>
+      </w:r>
+      <w:r>
+        <w:t>dostawce</w:t>
+      </w:r>
+      <w:r>
+        <w:t xml:space="preserve"> do tabeli </w:t>
+      </w:r>
+      <w:r>
+        <w:t>Dostawcy</w:t>
+      </w:r>
+      <w:r>
+        <w:t xml:space="preserve"> </w:t>
+      </w:r>
+      <w:r>
+        <w:t>(</w:t>
+      </w:r>
+      <w:r>
+        <w:t xml:space="preserve">IN NIP, </w:t>
+      </w:r>
+      <w:r>
+        <w:t xml:space="preserve">IN </w:t>
+      </w:r>
+      <w:r>
+        <w:t>imi</w:t>
+      </w:r>
+      <w:r>
+        <w:t>ę</w:t>
+      </w:r>
+      <w:r>
+        <w:t xml:space="preserve"> właściciela</w:t>
+      </w:r>
+      <w:r>
+        <w:t>,</w:t>
+      </w:r>
+      <w:r>
+        <w:t xml:space="preserve"> IN </w:t>
+      </w:r>
+      <w:r>
+        <w:t>nazwisko</w:t>
+      </w:r>
+      <w:r>
+        <w:t xml:space="preserve"> </w:t>
+      </w:r>
+      <w:r>
+        <w:t>właściciela</w:t>
+      </w:r>
+      <w:r>
+        <w:t>,</w:t>
+      </w:r>
+      <w:r>
+        <w:t xml:space="preserve"> IN </w:t>
+      </w:r>
+      <w:r>
+        <w:t xml:space="preserve">telefon, </w:t>
+      </w:r>
+      <w:r>
+        <w:t xml:space="preserve">IN </w:t>
+      </w:r>
+      <w:r>
+        <w:t>mail,</w:t>
+      </w:r>
+      <w:r>
+        <w:t xml:space="preserve"> IN</w:t>
+      </w:r>
+      <w:r>
+        <w:t xml:space="preserve"> </w:t>
+      </w:r>
+      <w:r>
+        <w:t>numer konta</w:t>
+      </w:r>
+      <w:r>
+        <w:t>)</w:t>
+      </w:r>
+    </w:p>
+    <w:p>
+      <w:pPr>
+        <w:ind w:left="720"/>
+      </w:pPr>
+      <w:proofErr w:type="spellStart"/>
+      <w:r>
+        <w:t>dodajAdres</w:t>
+      </w:r>
+      <w:proofErr w:type="spellEnd"/>
+      <w:r>
+        <w:t xml:space="preserve"> – dodaje adres do tabeli </w:t>
+      </w:r>
+      <w:proofErr w:type="spellStart"/>
+      <w:r>
+        <w:t>AdresyKlienci</w:t>
+      </w:r>
+      <w:proofErr w:type="spellEnd"/>
+      <w:r>
+        <w:t xml:space="preserve"> lub </w:t>
+      </w:r>
+      <w:proofErr w:type="spellStart"/>
+      <w:r>
+        <w:t>AdresyPracownicy</w:t>
+      </w:r>
+      <w:proofErr w:type="spellEnd"/>
+      <w:r>
+        <w:t xml:space="preserve"> lub </w:t>
+      </w:r>
+      <w:proofErr w:type="spellStart"/>
+      <w:r>
+        <w:t>AdresyDostawcy</w:t>
+      </w:r>
+      <w:proofErr w:type="spellEnd"/>
+      <w:r>
+        <w:t xml:space="preserve"> </w:t>
+      </w:r>
+      <w:r>
+        <w:t>(</w:t>
+      </w:r>
+      <w:r>
+        <w:t xml:space="preserve">IN </w:t>
+      </w:r>
+      <w:r>
+        <w:t>ulica,</w:t>
+      </w:r>
+      <w:r>
+        <w:t xml:space="preserve"> </w:t>
+      </w:r>
+      <w:r>
+        <w:t xml:space="preserve">IN </w:t>
+      </w:r>
+      <w:r>
+        <w:t>numer</w:t>
+      </w:r>
+      <w:r>
+        <w:t xml:space="preserve"> l</w:t>
+      </w:r>
+      <w:r>
+        <w:t xml:space="preserve">okalu, </w:t>
+      </w:r>
+      <w:r>
+        <w:t xml:space="preserve">IN </w:t>
+      </w:r>
+      <w:r>
+        <w:t>kod</w:t>
+      </w:r>
+      <w:r>
+        <w:t xml:space="preserve"> p</w:t>
+      </w:r>
+      <w:r>
+        <w:t xml:space="preserve">ocztowy, </w:t>
+      </w:r>
+      <w:r>
+        <w:t xml:space="preserve">IN </w:t>
+      </w:r>
+      <w:r>
+        <w:t>miejscowo</w:t>
+      </w:r>
+      <w:r>
+        <w:t>ść</w:t>
+      </w:r>
+      <w:r>
+        <w:t xml:space="preserve">, </w:t>
+      </w:r>
+      <w:r>
+        <w:t xml:space="preserve">IN </w:t>
+      </w:r>
+      <w:r>
+        <w:t>wojew</w:t>
+      </w:r>
+      <w:r>
+        <w:t>ó</w:t>
+      </w:r>
+      <w:r>
+        <w:t>dztwo)</w:t>
+      </w:r>
+    </w:p>
+    <w:p>
+      <w:pPr>
+        <w:ind w:left="720"/>
+      </w:pPr>
+      <w:proofErr w:type="spellStart"/>
+      <w:r>
+        <w:t>dodajDotowarowanie</w:t>
+      </w:r>
+      <w:proofErr w:type="spellEnd"/>
+      <w:r>
+        <w:t xml:space="preserve"> </w:t>
+      </w:r>
+      <w:r>
+        <w:t>–</w:t>
+      </w:r>
+      <w:r>
+        <w:t xml:space="preserve"> </w:t>
+      </w:r>
+      <w:r>
+        <w:t xml:space="preserve">dodaje towar z dostaw do tabeli </w:t>
+      </w:r>
+      <w:proofErr w:type="spellStart"/>
+      <w:r>
+        <w:t>Dotowarowanie</w:t>
+      </w:r>
+      <w:proofErr w:type="spellEnd"/>
+      <w:r>
+        <w:t xml:space="preserve"> (IN </w:t>
+      </w:r>
+      <w:r>
+        <w:t xml:space="preserve">ISBN, </w:t>
+      </w:r>
+      <w:r>
+        <w:t xml:space="preserve">IN </w:t>
+      </w:r>
+      <w:r>
+        <w:t>ID</w:t>
+      </w:r>
+      <w:r>
+        <w:t xml:space="preserve"> </w:t>
+      </w:r>
+      <w:r>
+        <w:t xml:space="preserve">dostawy, </w:t>
+      </w:r>
+      <w:r>
+        <w:t xml:space="preserve">IN </w:t>
+      </w:r>
+      <w:r>
+        <w:t>liczba</w:t>
+      </w:r>
+      <w:r>
+        <w:t xml:space="preserve"> </w:t>
+      </w:r>
+      <w:proofErr w:type="spellStart"/>
+      <w:r>
+        <w:t>ksiązek</w:t>
+      </w:r>
+      <w:proofErr w:type="spellEnd"/>
+      <w:r>
+        <w:t>)</w:t>
+      </w:r>
+    </w:p>
+    <w:p>
+      <w:pPr>
+        <w:ind w:left="720"/>
+      </w:pPr>
+      <w:proofErr w:type="spellStart"/>
+      <w:r>
+        <w:t>dodajZamówienie</w:t>
+      </w:r>
+      <w:proofErr w:type="spellEnd"/>
+      <w:r>
+        <w:t xml:space="preserve"> – dodaje zamówienie do tabeli Zamówienia (N </w:t>
+      </w:r>
+      <w:r>
+        <w:t>ID</w:t>
+      </w:r>
+      <w:r>
+        <w:t xml:space="preserve"> </w:t>
+      </w:r>
+      <w:r>
+        <w:t>zamawiaj</w:t>
+      </w:r>
+      <w:r>
+        <w:t>ą</w:t>
+      </w:r>
+      <w:r>
+        <w:t>cego,</w:t>
+      </w:r>
+      <w:r>
+        <w:t xml:space="preserve"> IN </w:t>
+      </w:r>
+      <w:r>
+        <w:t xml:space="preserve"> data</w:t>
+      </w:r>
+      <w:r>
+        <w:t xml:space="preserve"> z</w:t>
+      </w:r>
+      <w:r>
+        <w:t>am</w:t>
+      </w:r>
+      <w:r>
+        <w:t>ó</w:t>
       </w:r>
       <w:bookmarkStart w:id="0" w:name="_GoBack"/>
       <w:bookmarkEnd w:id="0"/>
       <w:r>
-        <w:t>.</w:t>
-      </w:r>
+        <w:t>wienia,</w:t>
+      </w:r>
+      <w:r>
+        <w:t xml:space="preserve"> IN</w:t>
+      </w:r>
+      <w:r>
+        <w:t xml:space="preserve"> status</w:t>
+      </w:r>
+      <w:r>
+        <w:t xml:space="preserve"> z</w:t>
+      </w:r>
+      <w:r>
+        <w:t>am</w:t>
+      </w:r>
+      <w:r>
+        <w:t>ó</w:t>
+      </w:r>
+      <w:r>
+        <w:t>wienia</w:t>
+      </w:r>
+      <w:r>
+        <w:t>)</w:t>
+      </w:r>
+    </w:p>
+    <w:p>
+      <w:pPr>
+        <w:ind w:left="720"/>
+      </w:pPr>
+    </w:p>
+    <w:p>
+      <w:pPr>
+        <w:ind w:left="720"/>
+      </w:pPr>
     </w:p>
     <w:p/>
     <w:p/>
@@ -465,6 +962,126 @@
     </w:sectPr>
   </w:body>
 </w:document>
+</file>
+
+<file path=word/numbering.xml><?xml version="1.0" encoding="utf-8"?>
+<w:numbering xmlns:wpc="http://schemas.microsoft.com/office/word/2010/wordprocessingCanvas" xmlns:cx="http://schemas.microsoft.com/office/drawing/2014/chartex" xmlns:cx1="http://schemas.microsoft.com/office/drawing/2015/9/8/chartex" xmlns:cx2="http://schemas.microsoft.com/office/drawing/2015/10/21/chartex" xmlns:cx3="http://schemas.microsoft.com/office/drawing/2016/5/9/chartex" xmlns:cx4="http://schemas.microsoft.com/office/drawing/2016/5/10/chartex" xmlns:cx5="http://schemas.microsoft.com/office/drawing/2016/5/11/chartex" xmlns:cx6="http://schemas.microsoft.com/office/drawing/2016/5/12/chartex" xmlns:cx7="http://schemas.microsoft.com/office/drawing/2016/5/13/chartex" xmlns:cx8="http://schemas.microsoft.com/office/drawing/2016/5/14/chartex" xmlns:mc="http://schemas.openxmlformats.org/markup-compatibility/2006" xmlns:aink="http://schemas.microsoft.com/office/drawing/2016/ink" xmlns:am3d="http://schemas.microsoft.com/office/drawing/2017/model3d" xmlns:o="urn:schemas-microsoft-com:office:office" xmlns:r="http://schemas.openxmlformats.org/officeDocument/2006/relationships" xmlns:m="http://schemas.openxmlformats.org/officeDocument/2006/math" xmlns:v="urn:schemas-microsoft-com:vml" xmlns:wp14="http://schemas.microsoft.com/office/word/2010/wordprocessingDrawing" xmlns:wp="http://schemas.openxmlformats.org/drawingml/2006/wordprocessingDrawing" xmlns:w10="urn:schemas-microsoft-com:office:word" xmlns:w="http://schemas.openxmlformats.org/wordprocessingml/2006/main" xmlns:w14="http://schemas.microsoft.com/office/word/2010/wordml" xmlns:w15="http://schemas.microsoft.com/office/word/2012/wordml" xmlns:w16cid="http://schemas.microsoft.com/office/word/2016/wordml/cid" xmlns:w16se="http://schemas.microsoft.com/office/word/2015/wordml/symex" xmlns:wpg="http://schemas.microsoft.com/office/word/2010/wordprocessingGroup" xmlns:wpi="http://schemas.microsoft.com/office/word/2010/wordprocessingInk" xmlns:wne="http://schemas.microsoft.com/office/word/2006/wordml" xmlns:wps="http://schemas.microsoft.com/office/word/2010/wordprocessingShape" mc:Ignorable="w14 w15 w16se w16cid wp14">
+  <w:abstractNum w:abstractNumId="0" w15:restartNumberingAfterBreak="0">
+    <w:nsid w:val="159F38AB"/>
+    <w:multiLevelType w:val="hybridMultilevel"/>
+    <w:tmpl w:val="0C1E23DA"/>
+    <w:lvl w:ilvl="0" w:tplc="28C09672">
+      <w:numFmt w:val="bullet"/>
+      <w:lvlText w:val=""/>
+      <w:lvlJc w:val="left"/>
+      <w:pPr>
+        <w:ind w:left="720" w:hanging="360"/>
+      </w:pPr>
+      <w:rPr>
+        <w:rFonts w:ascii="Wingdings" w:eastAsiaTheme="minorHAnsi" w:hAnsi="Wingdings" w:cstheme="minorBidi" w:hint="default"/>
+      </w:rPr>
+    </w:lvl>
+    <w:lvl w:ilvl="1" w:tplc="04150003">
+      <w:start w:val="1"/>
+      <w:numFmt w:val="bullet"/>
+      <w:lvlText w:val="o"/>
+      <w:lvlJc w:val="left"/>
+      <w:pPr>
+        <w:ind w:left="1440" w:hanging="360"/>
+      </w:pPr>
+      <w:rPr>
+        <w:rFonts w:ascii="Courier New" w:hAnsi="Courier New" w:cs="Courier New" w:hint="default"/>
+      </w:rPr>
+    </w:lvl>
+    <w:lvl w:ilvl="2" w:tplc="04150005" w:tentative="1">
+      <w:start w:val="1"/>
+      <w:numFmt w:val="bullet"/>
+      <w:lvlText w:val=""/>
+      <w:lvlJc w:val="left"/>
+      <w:pPr>
+        <w:ind w:left="2160" w:hanging="360"/>
+      </w:pPr>
+      <w:rPr>
+        <w:rFonts w:ascii="Wingdings" w:hAnsi="Wingdings" w:hint="default"/>
+      </w:rPr>
+    </w:lvl>
+    <w:lvl w:ilvl="3" w:tplc="04150001" w:tentative="1">
+      <w:start w:val="1"/>
+      <w:numFmt w:val="bullet"/>
+      <w:lvlText w:val=""/>
+      <w:lvlJc w:val="left"/>
+      <w:pPr>
+        <w:ind w:left="2880" w:hanging="360"/>
+      </w:pPr>
+      <w:rPr>
+        <w:rFonts w:ascii="Symbol" w:hAnsi="Symbol" w:hint="default"/>
+      </w:rPr>
+    </w:lvl>
+    <w:lvl w:ilvl="4" w:tplc="04150003" w:tentative="1">
+      <w:start w:val="1"/>
+      <w:numFmt w:val="bullet"/>
+      <w:lvlText w:val="o"/>
+      <w:lvlJc w:val="left"/>
+      <w:pPr>
+        <w:ind w:left="3600" w:hanging="360"/>
+      </w:pPr>
+      <w:rPr>
+        <w:rFonts w:ascii="Courier New" w:hAnsi="Courier New" w:cs="Courier New" w:hint="default"/>
+      </w:rPr>
+    </w:lvl>
+    <w:lvl w:ilvl="5" w:tplc="04150005" w:tentative="1">
+      <w:start w:val="1"/>
+      <w:numFmt w:val="bullet"/>
+      <w:lvlText w:val=""/>
+      <w:lvlJc w:val="left"/>
+      <w:pPr>
+        <w:ind w:left="4320" w:hanging="360"/>
+      </w:pPr>
+      <w:rPr>
+        <w:rFonts w:ascii="Wingdings" w:hAnsi="Wingdings" w:hint="default"/>
+      </w:rPr>
+    </w:lvl>
+    <w:lvl w:ilvl="6" w:tplc="04150001" w:tentative="1">
+      <w:start w:val="1"/>
+      <w:numFmt w:val="bullet"/>
+      <w:lvlText w:val=""/>
+      <w:lvlJc w:val="left"/>
+      <w:pPr>
+        <w:ind w:left="5040" w:hanging="360"/>
+      </w:pPr>
+      <w:rPr>
+        <w:rFonts w:ascii="Symbol" w:hAnsi="Symbol" w:hint="default"/>
+      </w:rPr>
+    </w:lvl>
+    <w:lvl w:ilvl="7" w:tplc="04150003" w:tentative="1">
+      <w:start w:val="1"/>
+      <w:numFmt w:val="bullet"/>
+      <w:lvlText w:val="o"/>
+      <w:lvlJc w:val="left"/>
+      <w:pPr>
+        <w:ind w:left="5760" w:hanging="360"/>
+      </w:pPr>
+      <w:rPr>
+        <w:rFonts w:ascii="Courier New" w:hAnsi="Courier New" w:cs="Courier New" w:hint="default"/>
+      </w:rPr>
+    </w:lvl>
+    <w:lvl w:ilvl="8" w:tplc="04150005" w:tentative="1">
+      <w:start w:val="1"/>
+      <w:numFmt w:val="bullet"/>
+      <w:lvlText w:val=""/>
+      <w:lvlJc w:val="left"/>
+      <w:pPr>
+        <w:ind w:left="6480" w:hanging="360"/>
+      </w:pPr>
+      <w:rPr>
+        <w:rFonts w:ascii="Wingdings" w:hAnsi="Wingdings" w:hint="default"/>
+      </w:rPr>
+    </w:lvl>
+  </w:abstractNum>
+  <w:num w:numId="1">
+    <w:abstractNumId w:val="0"/>
+  </w:num>
+</w:numbering>
 </file>
 
 <file path=word/styles.xml><?xml version="1.0" encoding="utf-8"?>
@@ -892,6 +1509,17 @@
     <w:semiHidden/>
     <w:unhideWhenUsed/>
   </w:style>
+  <w:style w:type="paragraph" w:styleId="Akapitzlist">
+    <w:name w:val="List Paragraph"/>
+    <w:basedOn w:val="Normalny"/>
+    <w:uiPriority w:val="34"/>
+    <w:qFormat/>
+    <w:rsid w:val="00770960"/>
+    <w:pPr>
+      <w:ind w:left="720"/>
+      <w:contextualSpacing/>
+    </w:pPr>
+  </w:style>
 </w:styles>
 </file>
 

</xml_diff>

<commit_message>
Add PROCEDURES_DELETE specification Fix PROCEDURES_INSERT
</commit_message>
<xml_diff>
--- a/DOKUMENTACJA BookstroCz.docx
+++ b/DOKUMENTACJA BookstroCz.docx
@@ -709,6 +709,8 @@
       <w:r>
         <w:t>)</w:t>
       </w:r>
+      <w:bookmarkStart w:id="0" w:name="_GoBack"/>
+      <w:bookmarkEnd w:id="0"/>
     </w:p>
     <w:p>
       <w:pPr>
@@ -813,7 +815,10 @@
       </w:pPr>
       <w:proofErr w:type="spellStart"/>
       <w:r>
-        <w:t>dodajDotowarowanie</w:t>
+        <w:t>dodajDo</w:t>
+      </w:r>
+      <w:r>
+        <w:t>stawe</w:t>
       </w:r>
       <w:proofErr w:type="spellEnd"/>
       <w:r>
@@ -826,45 +831,47 @@
         <w:t xml:space="preserve"> </w:t>
       </w:r>
       <w:r>
-        <w:t xml:space="preserve">dodaje towar z dostaw do tabeli </w:t>
-      </w:r>
-      <w:proofErr w:type="spellStart"/>
-      <w:r>
-        <w:t>Dotowarowanie</w:t>
-      </w:r>
-      <w:proofErr w:type="spellEnd"/>
-      <w:r>
-        <w:t xml:space="preserve"> (IN </w:t>
-      </w:r>
-      <w:r>
-        <w:t xml:space="preserve">ISBN, </w:t>
+        <w:t>dodaje nową dostawę do tabeli Dostawy</w:t>
+      </w:r>
+      <w:r>
+        <w:t xml:space="preserve"> (</w:t>
       </w:r>
       <w:r>
         <w:t xml:space="preserve">IN </w:t>
       </w:r>
       <w:r>
-        <w:t>ID</w:t>
-      </w:r>
-      <w:r>
-        <w:t xml:space="preserve"> </w:t>
-      </w:r>
-      <w:r>
-        <w:t xml:space="preserve">dostawy, </w:t>
+        <w:t>NIP,</w:t>
+      </w:r>
+      <w:r>
+        <w:t xml:space="preserve"> IN numer f</w:t>
+      </w:r>
+      <w:r>
+        <w:t xml:space="preserve">aktury, </w:t>
       </w:r>
       <w:r>
         <w:t xml:space="preserve">IN </w:t>
       </w:r>
       <w:r>
-        <w:t>liczba</w:t>
-      </w:r>
-      <w:r>
-        <w:t xml:space="preserve"> </w:t>
-      </w:r>
-      <w:proofErr w:type="spellStart"/>
-      <w:r>
-        <w:t>ksiązek</w:t>
-      </w:r>
-      <w:proofErr w:type="spellEnd"/>
+        <w:t>data</w:t>
+      </w:r>
+      <w:r>
+        <w:t xml:space="preserve"> d</w:t>
+      </w:r>
+      <w:r>
+        <w:t>ostawy,</w:t>
+      </w:r>
+      <w:r>
+        <w:t xml:space="preserve"> IN</w:t>
+      </w:r>
+      <w:r>
+        <w:t xml:space="preserve"> status</w:t>
+      </w:r>
+      <w:r>
+        <w:t xml:space="preserve"> d</w:t>
+      </w:r>
+      <w:r>
+        <w:t>ostawy</w:t>
+      </w:r>
       <w:r>
         <w:t>)</w:t>
       </w:r>
@@ -952,7 +959,6 @@
       <w:pPr>
         <w:pStyle w:val="Akapitzlist"/>
       </w:pPr>
-      <w:bookmarkStart w:id="0" w:name="_GoBack"/>
       <w:proofErr w:type="spellStart"/>
       <w:r>
         <w:t>updateKomorka</w:t>
@@ -994,7 +1000,59 @@
         <w:t>)</w:t>
       </w:r>
     </w:p>
-    <w:bookmarkEnd w:id="0"/>
+    <w:p>
+      <w:pPr>
+        <w:pStyle w:val="Akapitzlist"/>
+      </w:pPr>
+    </w:p>
+    <w:p>
+      <w:pPr>
+        <w:pStyle w:val="Akapitzlist"/>
+        <w:numPr>
+          <w:ilvl w:val="0"/>
+          <w:numId w:val="1"/>
+        </w:numPr>
+      </w:pPr>
+      <w:r>
+        <w:t>PROCEDURY USUWANIA:</w:t>
+      </w:r>
+    </w:p>
+    <w:p>
+      <w:pPr>
+        <w:pStyle w:val="Akapitzlist"/>
+      </w:pPr>
+      <w:proofErr w:type="spellStart"/>
+      <w:r>
+        <w:t>usunWiersz</w:t>
+      </w:r>
+      <w:proofErr w:type="spellEnd"/>
+      <w:r>
+        <w:t xml:space="preserve"> – </w:t>
+      </w:r>
+      <w:r>
+        <w:t xml:space="preserve">usuwa podany wiersz </w:t>
+      </w:r>
+      <w:r>
+        <w:t xml:space="preserve"> (IN </w:t>
+      </w:r>
+      <w:r>
+        <w:t>ID usuwanego wiersza</w:t>
+      </w:r>
+      <w:r>
+        <w:t xml:space="preserve">, </w:t>
+      </w:r>
+      <w:r>
+        <w:t>IN tabela</w:t>
+      </w:r>
+      <w:r>
+        <w:t>)</w:t>
+      </w:r>
+    </w:p>
+    <w:p>
+      <w:pPr>
+        <w:pStyle w:val="Akapitzlist"/>
+      </w:pPr>
+    </w:p>
     <w:p>
       <w:pPr>
         <w:pStyle w:val="Akapitzlist"/>

</xml_diff>

<commit_message>
dodane opisu w dokumentacji
</commit_message>
<xml_diff>
--- a/DOKUMENTACJA BookstroCz.docx
+++ b/DOKUMENTACJA BookstroCz.docx
@@ -407,6 +407,84 @@
       <w:r>
         <w:rPr/>
         <w:t xml:space="preserve"> już istnieje.</w:t>
+      </w:r>
+    </w:p>
+    <w:p>
+      <w:pPr>
+        <w:pStyle w:val="Normal"/>
+        <w:pBdr>
+          <w:bottom w:val="single" w:sz="12" w:space="1" w:color="00000A"/>
+        </w:pBdr>
+        <w:rPr/>
+      </w:pPr>
+      <w:r>
+        <w:rPr/>
+        <w:t>u</w:t>
+      </w:r>
+      <w:r>
+        <w:rPr/>
+        <w:t xml:space="preserve">sunAutoraBezKsiazek – </w:t>
+      </w:r>
+      <w:r>
+        <w:rPr/>
+        <w:t>przy usuwaniu książek z tabeli Książki, po usunieciu ostatniej książki danego autora usuwam autora z tabeli Autorzy</w:t>
+      </w:r>
+    </w:p>
+    <w:p>
+      <w:pPr>
+        <w:pStyle w:val="Normal"/>
+        <w:pBdr>
+          <w:bottom w:val="single" w:sz="12" w:space="1" w:color="00000A"/>
+        </w:pBdr>
+        <w:rPr/>
+      </w:pPr>
+      <w:r>
+        <w:rPr/>
+        <w:t xml:space="preserve">dodajAutoraZksiazkami – </w:t>
+      </w:r>
+      <w:r>
+        <w:rPr/>
+        <w:t xml:space="preserve">przy dodawaniu książek do tabeli Książki, jeśli autora książki nie ma w tabeli Autorzy dodaje go </w:t>
+      </w:r>
+    </w:p>
+    <w:p>
+      <w:pPr>
+        <w:pStyle w:val="Normal"/>
+        <w:pBdr>
+          <w:bottom w:val="single" w:sz="12" w:space="1" w:color="00000A"/>
+        </w:pBdr>
+        <w:rPr/>
+      </w:pPr>
+      <w:bookmarkStart w:id="0" w:name="__DdeLink__169_3655543198"/>
+      <w:r>
+        <w:rPr/>
+        <w:t>liczbaKsiążek</w:t>
+      </w:r>
+      <w:r>
+        <w:rPr/>
+        <w:t>1</w:t>
+      </w:r>
+      <w:bookmarkEnd w:id="0"/>
+      <w:r>
+        <w:rPr/>
+        <w:t xml:space="preserve"> – zmniejsza liczbę książek dostępnych na stanie jeśli jakieś zostaną zamówione</w:t>
+      </w:r>
+    </w:p>
+    <w:p>
+      <w:pPr>
+        <w:pStyle w:val="Normal"/>
+        <w:pBdr>
+          <w:bottom w:val="single" w:sz="12" w:space="1" w:color="00000A"/>
+        </w:pBdr>
+        <w:rPr/>
+      </w:pPr>
+      <w:r>
+        <w:rPr/>
+        <w:t>liczbaKsiążek</w:t>
+      </w:r>
+      <w:r>
+        <w:rPr/>
+        <w:t>2 – zwiększa liczbę książek dostępnych na stanie jeśli jakieś zostaną dotowarowane</w:t>
       </w:r>
     </w:p>
     <w:p>
@@ -457,7 +535,7 @@
     <w:p>
       <w:pPr>
         <w:pStyle w:val="Normal"/>
-        <w:ind w:left="720" w:hanging="0"/>
+        <w:ind w:left="720" w:right="0" w:hanging="0"/>
         <w:rPr/>
       </w:pPr>
       <w:r>
@@ -468,7 +546,7 @@
     <w:p>
       <w:pPr>
         <w:pStyle w:val="Normal"/>
-        <w:ind w:left="720" w:hanging="0"/>
+        <w:ind w:left="720" w:right="0" w:hanging="0"/>
         <w:rPr/>
       </w:pPr>
       <w:r>
@@ -479,11 +557,11 @@
     <w:p>
       <w:pPr>
         <w:pStyle w:val="Normal"/>
-        <w:ind w:left="720" w:hanging="0"/>
-        <w:rPr/>
-      </w:pPr>
-      <w:bookmarkStart w:id="0" w:name="_GoBack"/>
-      <w:bookmarkEnd w:id="0"/>
+        <w:ind w:left="720" w:right="0" w:hanging="0"/>
+        <w:rPr/>
+      </w:pPr>
+      <w:bookmarkStart w:id="1" w:name="_GoBack"/>
+      <w:bookmarkEnd w:id="1"/>
       <w:r>
         <w:rPr/>
         <w:t>dodajDostawce – dodaje nowego dostawce do tabeli Dostawcy (IN NIP, IN imię właściciela, IN nazwisko właściciela, IN telefon, IN mail, IN numer konta)</w:t>
@@ -492,7 +570,7 @@
     <w:p>
       <w:pPr>
         <w:pStyle w:val="Normal"/>
-        <w:ind w:left="720" w:hanging="0"/>
+        <w:ind w:left="720" w:right="0" w:hanging="0"/>
         <w:rPr/>
       </w:pPr>
       <w:r>
@@ -503,7 +581,7 @@
     <w:p>
       <w:pPr>
         <w:pStyle w:val="Normal"/>
-        <w:ind w:left="720" w:hanging="0"/>
+        <w:ind w:left="720" w:right="0" w:hanging="0"/>
         <w:rPr/>
       </w:pPr>
       <w:r>
@@ -514,7 +592,7 @@
     <w:p>
       <w:pPr>
         <w:pStyle w:val="Normal"/>
-        <w:ind w:left="720" w:hanging="0"/>
+        <w:ind w:left="720" w:right="0" w:hanging="0"/>
         <w:rPr/>
       </w:pPr>
       <w:r>
@@ -525,10 +603,9 @@
     <w:p>
       <w:pPr>
         <w:pStyle w:val="Normal"/>
-        <w:ind w:left="720" w:hanging="0"/>
-        <w:rPr/>
-      </w:pPr>
-      <w:bookmarkStart w:id="1" w:name="__DdeLink__280_4172821399"/>
+        <w:ind w:left="720" w:right="0" w:hanging="0"/>
+        <w:rPr/>
+      </w:pPr>
       <w:r>
         <w:rPr/>
         <w:t>dodaj</w:t>
@@ -553,7 +630,6 @@
         <w:rPr/>
         <w:t>Autorzy</w:t>
       </w:r>
-      <w:bookmarkEnd w:id="1"/>
       <w:r>
         <w:rPr/>
         <w:t xml:space="preserve"> (IN imię, IN nazwisko)</w:t>
@@ -562,7 +638,7 @@
     <w:p>
       <w:pPr>
         <w:pStyle w:val="Normal"/>
-        <w:ind w:left="720" w:hanging="0"/>
+        <w:ind w:left="720" w:right="0" w:hanging="0"/>
         <w:rPr/>
       </w:pPr>
       <w:r>
@@ -608,6 +684,47 @@
       <w:r>
         <w:rPr/>
         <w:t>)</w:t>
+      </w:r>
+    </w:p>
+    <w:p>
+      <w:pPr>
+        <w:pStyle w:val="Normal"/>
+        <w:ind w:left="720" w:right="0" w:hanging="0"/>
+        <w:rPr/>
+      </w:pPr>
+      <w:r>
+        <w:rPr/>
+        <w:t>dodajKsiążkę – dodaje nową książkę do tabeli Książki (IN ISBN, IN tytuł, IN autor, IN dział, IN liczba, IN wydawnictwo, IN rokWydania, IN cena, IN opis)</w:t>
+      </w:r>
+    </w:p>
+    <w:p>
+      <w:pPr>
+        <w:pStyle w:val="Normal"/>
+        <w:ind w:left="720" w:right="0" w:hanging="0"/>
+        <w:rPr/>
+      </w:pPr>
+      <w:r>
+        <w:rPr/>
+        <w:t xml:space="preserve">wypelnijDotowarowanie - </w:t>
+      </w:r>
+      <w:r>
+        <w:rPr/>
+        <w:t>wypełnie tabele Dotowarowanie elementami z tabeli Dostawy</w:t>
+      </w:r>
+    </w:p>
+    <w:p>
+      <w:pPr>
+        <w:pStyle w:val="Normal"/>
+        <w:ind w:left="720" w:right="0" w:hanging="0"/>
+        <w:rPr/>
+      </w:pPr>
+      <w:r>
+        <w:rPr/>
+        <w:t xml:space="preserve">wypelnijZamowioneKsiazki - </w:t>
+      </w:r>
+      <w:r>
+        <w:rPr/>
+        <w:t>wypełnie tabele ZamówioneKsiążki elementami z tabeli Zamówienia</w:t>
       </w:r>
     </w:p>
     <w:p>
@@ -688,17 +805,17 @@
     <w:p>
       <w:pPr>
         <w:pStyle w:val="Normal"/>
-        <w:ind w:left="720" w:hanging="0"/>
-        <w:rPr/>
-      </w:pPr>
-      <w:r>
-        <w:rPr/>
-      </w:r>
-    </w:p>
-    <w:p>
-      <w:pPr>
-        <w:pStyle w:val="Normal"/>
-        <w:ind w:left="720" w:hanging="0"/>
+        <w:ind w:left="720" w:right="0" w:hanging="0"/>
+        <w:rPr/>
+      </w:pPr>
+      <w:r>
+        <w:rPr/>
+      </w:r>
+    </w:p>
+    <w:p>
+      <w:pPr>
+        <w:pStyle w:val="Normal"/>
+        <w:ind w:left="720" w:right="0" w:hanging="0"/>
         <w:rPr/>
       </w:pPr>
       <w:r>
@@ -780,6 +897,7 @@
 <w:numbering xmlns:w="http://schemas.openxmlformats.org/wordprocessingml/2006/main" xmlns:o="urn:schemas-microsoft-com:office:office" xmlns:r="http://schemas.openxmlformats.org/officeDocument/2006/relationships" xmlns:v="urn:schemas-microsoft-com:vml">
   <w:abstractNum w:abstractNumId="1">
     <w:lvl w:ilvl="0">
+      <w:start w:val="1"/>
       <w:numFmt w:val="bullet"/>
       <w:lvlText w:val=""/>
       <w:lvlJc w:val="left"/>
@@ -788,7 +906,7 @@
       </w:pPr>
       <w:rPr>
         <w:rFonts w:ascii="Wingdings" w:hAnsi="Wingdings" w:cs="Wingdings" w:hint="default"/>
-        <w:rFonts w:cs=""/>
+        <w:rFonts w:cs="DejaVu Sans"/>
       </w:rPr>
     </w:lvl>
     <w:lvl w:ilvl="1">
@@ -997,7 +1115,7 @@
   <w:docDefaults>
     <w:rPrDefault>
       <w:rPr>
-        <w:rFonts w:ascii="Calibri" w:hAnsi="Calibri" w:eastAsia="Calibri" w:cs="" w:asciiTheme="minorHAnsi" w:cstheme="minorBidi" w:eastAsiaTheme="minorHAnsi" w:hAnsiTheme="minorHAnsi"/>
+        <w:rFonts w:ascii="Calibri" w:hAnsi="Calibri" w:eastAsia="Calibri" w:cs="DejaVu Sans"/>
         <w:sz w:val="22"/>
         <w:szCs w:val="22"/>
         <w:lang w:val="pl-PL" w:eastAsia="en-US" w:bidi="ar-SA"/>
@@ -1007,394 +1125,20 @@
       <w:pPr/>
     </w:pPrDefault>
   </w:docDefaults>
-  <w:latentStyles w:defLockedState="0" w:defUIPriority="99" w:defSemiHidden="0" w:defUnhideWhenUsed="0" w:defQFormat="0" w:count="375">
-    <w:lsdException w:name="Normal" w:uiPriority="0" w:qFormat="1"/>
-    <w:lsdException w:name="heading 1" w:uiPriority="9" w:qFormat="1"/>
-    <w:lsdException w:name="heading 2" w:uiPriority="9" w:semiHidden="1" w:unhideWhenUsed="1" w:qFormat="1"/>
-    <w:lsdException w:name="heading 3" w:uiPriority="9" w:semiHidden="1" w:unhideWhenUsed="1" w:qFormat="1"/>
-    <w:lsdException w:name="heading 4" w:uiPriority="9" w:semiHidden="1" w:unhideWhenUsed="1" w:qFormat="1"/>
-    <w:lsdException w:name="heading 5" w:uiPriority="9" w:semiHidden="1" w:unhideWhenUsed="1" w:qFormat="1"/>
-    <w:lsdException w:name="heading 6" w:uiPriority="9" w:semiHidden="1" w:unhideWhenUsed="1" w:qFormat="1"/>
-    <w:lsdException w:name="heading 7" w:uiPriority="9" w:semiHidden="1" w:unhideWhenUsed="1" w:qFormat="1"/>
-    <w:lsdException w:name="heading 8" w:uiPriority="9" w:semiHidden="1" w:unhideWhenUsed="1" w:qFormat="1"/>
-    <w:lsdException w:name="heading 9" w:uiPriority="9" w:semiHidden="1" w:unhideWhenUsed="1" w:qFormat="1"/>
-    <w:lsdException w:name="index 1" w:semiHidden="1" w:unhideWhenUsed="1"/>
-    <w:lsdException w:name="index 2" w:semiHidden="1" w:unhideWhenUsed="1"/>
-    <w:lsdException w:name="index 3" w:semiHidden="1" w:unhideWhenUsed="1"/>
-    <w:lsdException w:name="index 4" w:semiHidden="1" w:unhideWhenUsed="1"/>
-    <w:lsdException w:name="index 5" w:semiHidden="1" w:unhideWhenUsed="1"/>
-    <w:lsdException w:name="index 6" w:semiHidden="1" w:unhideWhenUsed="1"/>
-    <w:lsdException w:name="index 7" w:semiHidden="1" w:unhideWhenUsed="1"/>
-    <w:lsdException w:name="index 8" w:semiHidden="1" w:unhideWhenUsed="1"/>
-    <w:lsdException w:name="index 9" w:semiHidden="1" w:unhideWhenUsed="1"/>
-    <w:lsdException w:name="toc 1" w:uiPriority="39" w:semiHidden="1" w:unhideWhenUsed="1"/>
-    <w:lsdException w:name="toc 2" w:uiPriority="39" w:semiHidden="1" w:unhideWhenUsed="1"/>
-    <w:lsdException w:name="toc 3" w:uiPriority="39" w:semiHidden="1" w:unhideWhenUsed="1"/>
-    <w:lsdException w:name="toc 4" w:uiPriority="39" w:semiHidden="1" w:unhideWhenUsed="1"/>
-    <w:lsdException w:name="toc 5" w:uiPriority="39" w:semiHidden="1" w:unhideWhenUsed="1"/>
-    <w:lsdException w:name="toc 6" w:uiPriority="39" w:semiHidden="1" w:unhideWhenUsed="1"/>
-    <w:lsdException w:name="toc 7" w:uiPriority="39" w:semiHidden="1" w:unhideWhenUsed="1"/>
-    <w:lsdException w:name="toc 8" w:uiPriority="39" w:semiHidden="1" w:unhideWhenUsed="1"/>
-    <w:lsdException w:name="toc 9" w:uiPriority="39" w:semiHidden="1" w:unhideWhenUsed="1"/>
-    <w:lsdException w:name="Normal Indent" w:semiHidden="1" w:unhideWhenUsed="1"/>
-    <w:lsdException w:name="footnote text" w:semiHidden="1" w:unhideWhenUsed="1"/>
-    <w:lsdException w:name="annotation text" w:semiHidden="1" w:unhideWhenUsed="1"/>
-    <w:lsdException w:name="header" w:semiHidden="1" w:unhideWhenUsed="1"/>
-    <w:lsdException w:name="footer" w:semiHidden="1" w:unhideWhenUsed="1"/>
-    <w:lsdException w:name="index heading" w:semiHidden="1" w:unhideWhenUsed="1"/>
-    <w:lsdException w:name="caption" w:uiPriority="35" w:semiHidden="1" w:unhideWhenUsed="1" w:qFormat="1"/>
-    <w:lsdException w:name="table of figures" w:semiHidden="1" w:unhideWhenUsed="1"/>
-    <w:lsdException w:name="envelope address" w:semiHidden="1" w:unhideWhenUsed="1"/>
-    <w:lsdException w:name="envelope return" w:semiHidden="1" w:unhideWhenUsed="1"/>
-    <w:lsdException w:name="footnote reference" w:semiHidden="1" w:unhideWhenUsed="1"/>
-    <w:lsdException w:name="annotation reference" w:semiHidden="1" w:unhideWhenUsed="1"/>
-    <w:lsdException w:name="line number" w:semiHidden="1" w:unhideWhenUsed="1"/>
-    <w:lsdException w:name="page number" w:semiHidden="1" w:unhideWhenUsed="1"/>
-    <w:lsdException w:name="endnote reference" w:semiHidden="1" w:unhideWhenUsed="1"/>
-    <w:lsdException w:name="endnote text" w:semiHidden="1" w:unhideWhenUsed="1"/>
-    <w:lsdException w:name="table of authorities" w:semiHidden="1" w:unhideWhenUsed="1"/>
-    <w:lsdException w:name="macro" w:semiHidden="1" w:unhideWhenUsed="1"/>
-    <w:lsdException w:name="toa heading" w:semiHidden="1" w:unhideWhenUsed="1"/>
-    <w:lsdException w:name="List" w:semiHidden="1" w:unhideWhenUsed="1"/>
-    <w:lsdException w:name="List Bullet" w:semiHidden="1" w:unhideWhenUsed="1"/>
-    <w:lsdException w:name="List Number" w:semiHidden="1" w:unhideWhenUsed="1"/>
-    <w:lsdException w:name="List 2" w:semiHidden="1" w:unhideWhenUsed="1"/>
-    <w:lsdException w:name="List 3" w:semiHidden="1" w:unhideWhenUsed="1"/>
-    <w:lsdException w:name="List 4" w:semiHidden="1" w:unhideWhenUsed="1"/>
-    <w:lsdException w:name="List 5" w:semiHidden="1" w:unhideWhenUsed="1"/>
-    <w:lsdException w:name="List Bullet 2" w:semiHidden="1" w:unhideWhenUsed="1"/>
-    <w:lsdException w:name="List Bullet 3" w:semiHidden="1" w:unhideWhenUsed="1"/>
-    <w:lsdException w:name="List Bullet 4" w:semiHidden="1" w:unhideWhenUsed="1"/>
-    <w:lsdException w:name="List Bullet 5" w:semiHidden="1" w:unhideWhenUsed="1"/>
-    <w:lsdException w:name="List Number 2" w:semiHidden="1" w:unhideWhenUsed="1"/>
-    <w:lsdException w:name="List Number 3" w:semiHidden="1" w:unhideWhenUsed="1"/>
-    <w:lsdException w:name="List Number 4" w:semiHidden="1" w:unhideWhenUsed="1"/>
-    <w:lsdException w:name="List Number 5" w:semiHidden="1" w:unhideWhenUsed="1"/>
-    <w:lsdException w:name="Title" w:uiPriority="10" w:qFormat="1"/>
-    <w:lsdException w:name="Closing" w:semiHidden="1" w:unhideWhenUsed="1"/>
-    <w:lsdException w:name="Signature" w:semiHidden="1" w:unhideWhenUsed="1"/>
-    <w:lsdException w:name="Default Paragraph Font" w:uiPriority="1" w:semiHidden="1" w:unhideWhenUsed="1"/>
-    <w:lsdException w:name="Body Text" w:semiHidden="1" w:unhideWhenUsed="1"/>
-    <w:lsdException w:name="Body Text Indent" w:semiHidden="1" w:unhideWhenUsed="1"/>
-    <w:lsdException w:name="List Continue" w:semiHidden="1" w:unhideWhenUsed="1"/>
-    <w:lsdException w:name="List Continue 2" w:semiHidden="1" w:unhideWhenUsed="1"/>
-    <w:lsdException w:name="List Continue 3" w:semiHidden="1" w:unhideWhenUsed="1"/>
-    <w:lsdException w:name="List Continue 4" w:semiHidden="1" w:unhideWhenUsed="1"/>
-    <w:lsdException w:name="List Continue 5" w:semiHidden="1" w:unhideWhenUsed="1"/>
-    <w:lsdException w:name="Message Header" w:semiHidden="1" w:unhideWhenUsed="1"/>
-    <w:lsdException w:name="Subtitle" w:uiPriority="11" w:qFormat="1"/>
-    <w:lsdException w:name="Salutation" w:semiHidden="1" w:unhideWhenUsed="1"/>
-    <w:lsdException w:name="Date" w:semiHidden="1" w:unhideWhenUsed="1"/>
-    <w:lsdException w:name="Body Text First Indent" w:semiHidden="1" w:unhideWhenUsed="1"/>
-    <w:lsdException w:name="Body Text First Indent 2" w:semiHidden="1" w:unhideWhenUsed="1"/>
-    <w:lsdException w:name="Note Heading" w:semiHidden="1" w:unhideWhenUsed="1"/>
-    <w:lsdException w:name="Body Text 2" w:semiHidden="1" w:unhideWhenUsed="1"/>
-    <w:lsdException w:name="Body Text 3" w:semiHidden="1" w:unhideWhenUsed="1"/>
-    <w:lsdException w:name="Body Text Indent 2" w:semiHidden="1" w:unhideWhenUsed="1"/>
-    <w:lsdException w:name="Body Text Indent 3" w:semiHidden="1" w:unhideWhenUsed="1"/>
-    <w:lsdException w:name="Block Text" w:semiHidden="1" w:unhideWhenUsed="1"/>
-    <w:lsdException w:name="Hyperlink" w:semiHidden="1" w:unhideWhenUsed="1"/>
-    <w:lsdException w:name="FollowedHyperlink" w:semiHidden="1" w:unhideWhenUsed="1"/>
-    <w:lsdException w:name="Strong" w:uiPriority="22" w:qFormat="1"/>
-    <w:lsdException w:name="Emphasis" w:uiPriority="20" w:qFormat="1"/>
-    <w:lsdException w:name="Document Map" w:semiHidden="1" w:unhideWhenUsed="1"/>
-    <w:lsdException w:name="Plain Text" w:semiHidden="1" w:unhideWhenUsed="1"/>
-    <w:lsdException w:name="E-mail Signature" w:semiHidden="1" w:unhideWhenUsed="1"/>
-    <w:lsdException w:name="HTML Top of Form" w:semiHidden="1" w:unhideWhenUsed="1"/>
-    <w:lsdException w:name="HTML Bottom of Form" w:semiHidden="1" w:unhideWhenUsed="1"/>
-    <w:lsdException w:name="Normal (Web)" w:semiHidden="1" w:unhideWhenUsed="1"/>
-    <w:lsdException w:name="HTML Acronym" w:semiHidden="1" w:unhideWhenUsed="1"/>
-    <w:lsdException w:name="HTML Address" w:semiHidden="1" w:unhideWhenUsed="1"/>
-    <w:lsdException w:name="HTML Cite" w:semiHidden="1" w:unhideWhenUsed="1"/>
-    <w:lsdException w:name="HTML Code" w:semiHidden="1" w:unhideWhenUsed="1"/>
-    <w:lsdException w:name="HTML Definition" w:semiHidden="1" w:unhideWhenUsed="1"/>
-    <w:lsdException w:name="HTML Keyboard" w:semiHidden="1" w:unhideWhenUsed="1"/>
-    <w:lsdException w:name="HTML Preformatted" w:semiHidden="1" w:unhideWhenUsed="1"/>
-    <w:lsdException w:name="HTML Sample" w:semiHidden="1" w:unhideWhenUsed="1"/>
-    <w:lsdException w:name="HTML Typewriter" w:semiHidden="1" w:unhideWhenUsed="1"/>
-    <w:lsdException w:name="HTML Variable" w:semiHidden="1" w:unhideWhenUsed="1"/>
-    <w:lsdException w:name="Normal Table" w:semiHidden="1" w:unhideWhenUsed="1"/>
-    <w:lsdException w:name="annotation subject" w:semiHidden="1" w:unhideWhenUsed="1"/>
-    <w:lsdException w:name="No List" w:semiHidden="1" w:unhideWhenUsed="1"/>
-    <w:lsdException w:name="Outline List 1" w:semiHidden="1" w:unhideWhenUsed="1"/>
-    <w:lsdException w:name="Outline List 2" w:semiHidden="1" w:unhideWhenUsed="1"/>
-    <w:lsdException w:name="Outline List 3" w:semiHidden="1" w:unhideWhenUsed="1"/>
-    <w:lsdException w:name="Table Simple 1" w:semiHidden="1" w:unhideWhenUsed="1"/>
-    <w:lsdException w:name="Table Simple 2" w:semiHidden="1" w:unhideWhenUsed="1"/>
-    <w:lsdException w:name="Table Simple 3" w:semiHidden="1" w:unhideWhenUsed="1"/>
-    <w:lsdException w:name="Table Classic 1" w:semiHidden="1" w:unhideWhenUsed="1"/>
-    <w:lsdException w:name="Table Classic 2" w:semiHidden="1" w:unhideWhenUsed="1"/>
-    <w:lsdException w:name="Table Classic 3" w:semiHidden="1" w:unhideWhenUsed="1"/>
-    <w:lsdException w:name="Table Classic 4" w:semiHidden="1" w:unhideWhenUsed="1"/>
-    <w:lsdException w:name="Table Colorful 1" w:semiHidden="1" w:unhideWhenUsed="1"/>
-    <w:lsdException w:name="Table Colorful 2" w:semiHidden="1" w:unhideWhenUsed="1"/>
-    <w:lsdException w:name="Table Colorful 3" w:semiHidden="1" w:unhideWhenUsed="1"/>
-    <w:lsdException w:name="Table Columns 1" w:semiHidden="1" w:unhideWhenUsed="1"/>
-    <w:lsdException w:name="Table Columns 2" w:semiHidden="1" w:unhideWhenUsed="1"/>
-    <w:lsdException w:name="Table Columns 3" w:semiHidden="1" w:unhideWhenUsed="1"/>
-    <w:lsdException w:name="Table Columns 4" w:semiHidden="1" w:unhideWhenUsed="1"/>
-    <w:lsdException w:name="Table Columns 5" w:semiHidden="1" w:unhideWhenUsed="1"/>
-    <w:lsdException w:name="Table Grid 1" w:semiHidden="1" w:unhideWhenUsed="1"/>
-    <w:lsdException w:name="Table Grid 2" w:semiHidden="1" w:unhideWhenUsed="1"/>
-    <w:lsdException w:name="Table Grid 3" w:semiHidden="1" w:unhideWhenUsed="1"/>
-    <w:lsdException w:name="Table Grid 4" w:semiHidden="1" w:unhideWhenUsed="1"/>
-    <w:lsdException w:name="Table Grid 5" w:semiHidden="1" w:unhideWhenUsed="1"/>
-    <w:lsdException w:name="Table Grid 6" w:semiHidden="1" w:unhideWhenUsed="1"/>
-    <w:lsdException w:name="Table Grid 7" w:semiHidden="1" w:unhideWhenUsed="1"/>
-    <w:lsdException w:name="Table Grid 8" w:semiHidden="1" w:unhideWhenUsed="1"/>
-    <w:lsdException w:name="Table List 1" w:semiHidden="1" w:unhideWhenUsed="1"/>
-    <w:lsdException w:name="Table List 2" w:semiHidden="1" w:unhideWhenUsed="1"/>
-    <w:lsdException w:name="Table List 3" w:semiHidden="1" w:unhideWhenUsed="1"/>
-    <w:lsdException w:name="Table List 4" w:semiHidden="1" w:unhideWhenUsed="1"/>
-    <w:lsdException w:name="Table List 5" w:semiHidden="1" w:unhideWhenUsed="1"/>
-    <w:lsdException w:name="Table List 6" w:semiHidden="1" w:unhideWhenUsed="1"/>
-    <w:lsdException w:name="Table List 7" w:semiHidden="1" w:unhideWhenUsed="1"/>
-    <w:lsdException w:name="Table List 8" w:semiHidden="1" w:unhideWhenUsed="1"/>
-    <w:lsdException w:name="Table 3D effects 1" w:semiHidden="1" w:unhideWhenUsed="1"/>
-    <w:lsdException w:name="Table 3D effects 2" w:semiHidden="1" w:unhideWhenUsed="1"/>
-    <w:lsdException w:name="Table 3D effects 3" w:semiHidden="1" w:unhideWhenUsed="1"/>
-    <w:lsdException w:name="Table Contemporary" w:semiHidden="1" w:unhideWhenUsed="1"/>
-    <w:lsdException w:name="Table Elegant" w:semiHidden="1" w:unhideWhenUsed="1"/>
-    <w:lsdException w:name="Table Professional" w:semiHidden="1" w:unhideWhenUsed="1"/>
-    <w:lsdException w:name="Table Subtle 1" w:semiHidden="1" w:unhideWhenUsed="1"/>
-    <w:lsdException w:name="Table Subtle 2" w:semiHidden="1" w:unhideWhenUsed="1"/>
-    <w:lsdException w:name="Table Web 1" w:semiHidden="1" w:unhideWhenUsed="1"/>
-    <w:lsdException w:name="Table Web 2" w:semiHidden="1" w:unhideWhenUsed="1"/>
-    <w:lsdException w:name="Table Web 3" w:semiHidden="1" w:unhideWhenUsed="1"/>
-    <w:lsdException w:name="Balloon Text" w:semiHidden="1" w:unhideWhenUsed="1"/>
-    <w:lsdException w:name="Table Grid" w:uiPriority="39"/>
-    <w:lsdException w:name="Table Theme" w:semiHidden="1" w:unhideWhenUsed="1"/>
-    <w:lsdException w:name="Placeholder Text" w:semiHidden="1"/>
-    <w:lsdException w:name="No Spacing" w:uiPriority="1" w:qFormat="1"/>
-    <w:lsdException w:name="Light Shading" w:uiPriority="60"/>
-    <w:lsdException w:name="Light List" w:uiPriority="61"/>
-    <w:lsdException w:name="Light Grid" w:uiPriority="62"/>
-    <w:lsdException w:name="Medium Shading 1" w:uiPriority="63"/>
-    <w:lsdException w:name="Medium Shading 2" w:uiPriority="64"/>
-    <w:lsdException w:name="Medium List 1" w:uiPriority="65"/>
-    <w:lsdException w:name="Medium List 2" w:uiPriority="66"/>
-    <w:lsdException w:name="Medium Grid 1" w:uiPriority="67"/>
-    <w:lsdException w:name="Medium Grid 2" w:uiPriority="68"/>
-    <w:lsdException w:name="Medium Grid 3" w:uiPriority="69"/>
-    <w:lsdException w:name="Dark List" w:uiPriority="70"/>
-    <w:lsdException w:name="Colorful Shading" w:uiPriority="71"/>
-    <w:lsdException w:name="Colorful List" w:uiPriority="72"/>
-    <w:lsdException w:name="Colorful Grid" w:uiPriority="73"/>
-    <w:lsdException w:name="Light Shading Accent 1" w:uiPriority="60"/>
-    <w:lsdException w:name="Light List Accent 1" w:uiPriority="61"/>
-    <w:lsdException w:name="Light Grid Accent 1" w:uiPriority="62"/>
-    <w:lsdException w:name="Medium Shading 1 Accent 1" w:uiPriority="63"/>
-    <w:lsdException w:name="Medium Shading 2 Accent 1" w:uiPriority="64"/>
-    <w:lsdException w:name="Medium List 1 Accent 1" w:uiPriority="65"/>
-    <w:lsdException w:name="Revision" w:semiHidden="1"/>
-    <w:lsdException w:name="List Paragraph" w:uiPriority="34" w:qFormat="1"/>
-    <w:lsdException w:name="Quote" w:uiPriority="29" w:qFormat="1"/>
-    <w:lsdException w:name="Intense Quote" w:uiPriority="30" w:qFormat="1"/>
-    <w:lsdException w:name="Medium List 2 Accent 1" w:uiPriority="66"/>
-    <w:lsdException w:name="Medium Grid 1 Accent 1" w:uiPriority="67"/>
-    <w:lsdException w:name="Medium Grid 2 Accent 1" w:uiPriority="68"/>
-    <w:lsdException w:name="Medium Grid 3 Accent 1" w:uiPriority="69"/>
-    <w:lsdException w:name="Dark List Accent 1" w:uiPriority="70"/>
-    <w:lsdException w:name="Colorful Shading Accent 1" w:uiPriority="71"/>
-    <w:lsdException w:name="Colorful List Accent 1" w:uiPriority="72"/>
-    <w:lsdException w:name="Colorful Grid Accent 1" w:uiPriority="73"/>
-    <w:lsdException w:name="Light Shading Accent 2" w:uiPriority="60"/>
-    <w:lsdException w:name="Light List Accent 2" w:uiPriority="61"/>
-    <w:lsdException w:name="Light Grid Accent 2" w:uiPriority="62"/>
-    <w:lsdException w:name="Medium Shading 1 Accent 2" w:uiPriority="63"/>
-    <w:lsdException w:name="Medium Shading 2 Accent 2" w:uiPriority="64"/>
-    <w:lsdException w:name="Medium List 1 Accent 2" w:uiPriority="65"/>
-    <w:lsdException w:name="Medium List 2 Accent 2" w:uiPriority="66"/>
-    <w:lsdException w:name="Medium Grid 1 Accent 2" w:uiPriority="67"/>
-    <w:lsdException w:name="Medium Grid 2 Accent 2" w:uiPriority="68"/>
-    <w:lsdException w:name="Medium Grid 3 Accent 2" w:uiPriority="69"/>
-    <w:lsdException w:name="Dark List Accent 2" w:uiPriority="70"/>
-    <w:lsdException w:name="Colorful Shading Accent 2" w:uiPriority="71"/>
-    <w:lsdException w:name="Colorful List Accent 2" w:uiPriority="72"/>
-    <w:lsdException w:name="Colorful Grid Accent 2" w:uiPriority="73"/>
-    <w:lsdException w:name="Light Shading Accent 3" w:uiPriority="60"/>
-    <w:lsdException w:name="Light List Accent 3" w:uiPriority="61"/>
-    <w:lsdException w:name="Light Grid Accent 3" w:uiPriority="62"/>
-    <w:lsdException w:name="Medium Shading 1 Accent 3" w:uiPriority="63"/>
-    <w:lsdException w:name="Medium Shading 2 Accent 3" w:uiPriority="64"/>
-    <w:lsdException w:name="Medium List 1 Accent 3" w:uiPriority="65"/>
-    <w:lsdException w:name="Medium List 2 Accent 3" w:uiPriority="66"/>
-    <w:lsdException w:name="Medium Grid 1 Accent 3" w:uiPriority="67"/>
-    <w:lsdException w:name="Medium Grid 2 Accent 3" w:uiPriority="68"/>
-    <w:lsdException w:name="Medium Grid 3 Accent 3" w:uiPriority="69"/>
-    <w:lsdException w:name="Dark List Accent 3" w:uiPriority="70"/>
-    <w:lsdException w:name="Colorful Shading Accent 3" w:uiPriority="71"/>
-    <w:lsdException w:name="Colorful List Accent 3" w:uiPriority="72"/>
-    <w:lsdException w:name="Colorful Grid Accent 3" w:uiPriority="73"/>
-    <w:lsdException w:name="Light Shading Accent 4" w:uiPriority="60"/>
-    <w:lsdException w:name="Light List Accent 4" w:uiPriority="61"/>
-    <w:lsdException w:name="Light Grid Accent 4" w:uiPriority="62"/>
-    <w:lsdException w:name="Medium Shading 1 Accent 4" w:uiPriority="63"/>
-    <w:lsdException w:name="Medium Shading 2 Accent 4" w:uiPriority="64"/>
-    <w:lsdException w:name="Medium List 1 Accent 4" w:uiPriority="65"/>
-    <w:lsdException w:name="Medium List 2 Accent 4" w:uiPriority="66"/>
-    <w:lsdException w:name="Medium Grid 1 Accent 4" w:uiPriority="67"/>
-    <w:lsdException w:name="Medium Grid 2 Accent 4" w:uiPriority="68"/>
-    <w:lsdException w:name="Medium Grid 3 Accent 4" w:uiPriority="69"/>
-    <w:lsdException w:name="Dark List Accent 4" w:uiPriority="70"/>
-    <w:lsdException w:name="Colorful Shading Accent 4" w:uiPriority="71"/>
-    <w:lsdException w:name="Colorful List Accent 4" w:uiPriority="72"/>
-    <w:lsdException w:name="Colorful Grid Accent 4" w:uiPriority="73"/>
-    <w:lsdException w:name="Light Shading Accent 5" w:uiPriority="60"/>
-    <w:lsdException w:name="Light List Accent 5" w:uiPriority="61"/>
-    <w:lsdException w:name="Light Grid Accent 5" w:uiPriority="62"/>
-    <w:lsdException w:name="Medium Shading 1 Accent 5" w:uiPriority="63"/>
-    <w:lsdException w:name="Medium Shading 2 Accent 5" w:uiPriority="64"/>
-    <w:lsdException w:name="Medium List 1 Accent 5" w:uiPriority="65"/>
-    <w:lsdException w:name="Medium List 2 Accent 5" w:uiPriority="66"/>
-    <w:lsdException w:name="Medium Grid 1 Accent 5" w:uiPriority="67"/>
-    <w:lsdException w:name="Medium Grid 2 Accent 5" w:uiPriority="68"/>
-    <w:lsdException w:name="Medium Grid 3 Accent 5" w:uiPriority="69"/>
-    <w:lsdException w:name="Dark List Accent 5" w:uiPriority="70"/>
-    <w:lsdException w:name="Colorful Shading Accent 5" w:uiPriority="71"/>
-    <w:lsdException w:name="Colorful List Accent 5" w:uiPriority="72"/>
-    <w:lsdException w:name="Colorful Grid Accent 5" w:uiPriority="73"/>
-    <w:lsdException w:name="Light Shading Accent 6" w:uiPriority="60"/>
-    <w:lsdException w:name="Light List Accent 6" w:uiPriority="61"/>
-    <w:lsdException w:name="Light Grid Accent 6" w:uiPriority="62"/>
-    <w:lsdException w:name="Medium Shading 1 Accent 6" w:uiPriority="63"/>
-    <w:lsdException w:name="Medium Shading 2 Accent 6" w:uiPriority="64"/>
-    <w:lsdException w:name="Medium List 1 Accent 6" w:uiPriority="65"/>
-    <w:lsdException w:name="Medium List 2 Accent 6" w:uiPriority="66"/>
-    <w:lsdException w:name="Medium Grid 1 Accent 6" w:uiPriority="67"/>
-    <w:lsdException w:name="Medium Grid 2 Accent 6" w:uiPriority="68"/>
-    <w:lsdException w:name="Medium Grid 3 Accent 6" w:uiPriority="69"/>
-    <w:lsdException w:name="Dark List Accent 6" w:uiPriority="70"/>
-    <w:lsdException w:name="Colorful Shading Accent 6" w:uiPriority="71"/>
-    <w:lsdException w:name="Colorful List Accent 6" w:uiPriority="72"/>
-    <w:lsdException w:name="Colorful Grid Accent 6" w:uiPriority="73"/>
-    <w:lsdException w:name="Subtle Emphasis" w:uiPriority="19" w:qFormat="1"/>
-    <w:lsdException w:name="Intense Emphasis" w:uiPriority="21" w:qFormat="1"/>
-    <w:lsdException w:name="Subtle Reference" w:uiPriority="31" w:qFormat="1"/>
-    <w:lsdException w:name="Intense Reference" w:uiPriority="32" w:qFormat="1"/>
-    <w:lsdException w:name="Book Title" w:uiPriority="33" w:qFormat="1"/>
-    <w:lsdException w:name="Bibliography" w:uiPriority="37" w:semiHidden="1" w:unhideWhenUsed="1"/>
-    <w:lsdException w:name="TOC Heading" w:uiPriority="39" w:semiHidden="1" w:unhideWhenUsed="1" w:qFormat="1"/>
-    <w:lsdException w:name="Plain Table 1" w:uiPriority="41"/>
-    <w:lsdException w:name="Plain Table 2" w:uiPriority="42"/>
-    <w:lsdException w:name="Plain Table 3" w:uiPriority="43"/>
-    <w:lsdException w:name="Plain Table 4" w:uiPriority="44"/>
-    <w:lsdException w:name="Plain Table 5" w:uiPriority="45"/>
-    <w:lsdException w:name="Grid Table Light" w:uiPriority="40"/>
-    <w:lsdException w:name="Grid Table 1 Light" w:uiPriority="46"/>
-    <w:lsdException w:name="Grid Table 2" w:uiPriority="47"/>
-    <w:lsdException w:name="Grid Table 3" w:uiPriority="48"/>
-    <w:lsdException w:name="Grid Table 4" w:uiPriority="49"/>
-    <w:lsdException w:name="Grid Table 5 Dark" w:uiPriority="50"/>
-    <w:lsdException w:name="Grid Table 6 Colorful" w:uiPriority="51"/>
-    <w:lsdException w:name="Grid Table 7 Colorful" w:uiPriority="52"/>
-    <w:lsdException w:name="Grid Table 1 Light Accent 1" w:uiPriority="46"/>
-    <w:lsdException w:name="Grid Table 2 Accent 1" w:uiPriority="47"/>
-    <w:lsdException w:name="Grid Table 3 Accent 1" w:uiPriority="48"/>
-    <w:lsdException w:name="Grid Table 4 Accent 1" w:uiPriority="49"/>
-    <w:lsdException w:name="Grid Table 5 Dark Accent 1" w:uiPriority="50"/>
-    <w:lsdException w:name="Grid Table 6 Colorful Accent 1" w:uiPriority="51"/>
-    <w:lsdException w:name="Grid Table 7 Colorful Accent 1" w:uiPriority="52"/>
-    <w:lsdException w:name="Grid Table 1 Light Accent 2" w:uiPriority="46"/>
-    <w:lsdException w:name="Grid Table 2 Accent 2" w:uiPriority="47"/>
-    <w:lsdException w:name="Grid Table 3 Accent 2" w:uiPriority="48"/>
-    <w:lsdException w:name="Grid Table 4 Accent 2" w:uiPriority="49"/>
-    <w:lsdException w:name="Grid Table 5 Dark Accent 2" w:uiPriority="50"/>
-    <w:lsdException w:name="Grid Table 6 Colorful Accent 2" w:uiPriority="51"/>
-    <w:lsdException w:name="Grid Table 7 Colorful Accent 2" w:uiPriority="52"/>
-    <w:lsdException w:name="Grid Table 1 Light Accent 3" w:uiPriority="46"/>
-    <w:lsdException w:name="Grid Table 2 Accent 3" w:uiPriority="47"/>
-    <w:lsdException w:name="Grid Table 3 Accent 3" w:uiPriority="48"/>
-    <w:lsdException w:name="Grid Table 4 Accent 3" w:uiPriority="49"/>
-    <w:lsdException w:name="Grid Table 5 Dark Accent 3" w:uiPriority="50"/>
-    <w:lsdException w:name="Grid Table 6 Colorful Accent 3" w:uiPriority="51"/>
-    <w:lsdException w:name="Grid Table 7 Colorful Accent 3" w:uiPriority="52"/>
-    <w:lsdException w:name="Grid Table 1 Light Accent 4" w:uiPriority="46"/>
-    <w:lsdException w:name="Grid Table 2 Accent 4" w:uiPriority="47"/>
-    <w:lsdException w:name="Grid Table 3 Accent 4" w:uiPriority="48"/>
-    <w:lsdException w:name="Grid Table 4 Accent 4" w:uiPriority="49"/>
-    <w:lsdException w:name="Grid Table 5 Dark Accent 4" w:uiPriority="50"/>
-    <w:lsdException w:name="Grid Table 6 Colorful Accent 4" w:uiPriority="51"/>
-    <w:lsdException w:name="Grid Table 7 Colorful Accent 4" w:uiPriority="52"/>
-    <w:lsdException w:name="Grid Table 1 Light Accent 5" w:uiPriority="46"/>
-    <w:lsdException w:name="Grid Table 2 Accent 5" w:uiPriority="47"/>
-    <w:lsdException w:name="Grid Table 3 Accent 5" w:uiPriority="48"/>
-    <w:lsdException w:name="Grid Table 4 Accent 5" w:uiPriority="49"/>
-    <w:lsdException w:name="Grid Table 5 Dark Accent 5" w:uiPriority="50"/>
-    <w:lsdException w:name="Grid Table 6 Colorful Accent 5" w:uiPriority="51"/>
-    <w:lsdException w:name="Grid Table 7 Colorful Accent 5" w:uiPriority="52"/>
-    <w:lsdException w:name="Grid Table 1 Light Accent 6" w:uiPriority="46"/>
-    <w:lsdException w:name="Grid Table 2 Accent 6" w:uiPriority="47"/>
-    <w:lsdException w:name="Grid Table 3 Accent 6" w:uiPriority="48"/>
-    <w:lsdException w:name="Grid Table 4 Accent 6" w:uiPriority="49"/>
-    <w:lsdException w:name="Grid Table 5 Dark Accent 6" w:uiPriority="50"/>
-    <w:lsdException w:name="Grid Table 6 Colorful Accent 6" w:uiPriority="51"/>
-    <w:lsdException w:name="Grid Table 7 Colorful Accent 6" w:uiPriority="52"/>
-    <w:lsdException w:name="List Table 1 Light" w:uiPriority="46"/>
-    <w:lsdException w:name="List Table 2" w:uiPriority="47"/>
-    <w:lsdException w:name="List Table 3" w:uiPriority="48"/>
-    <w:lsdException w:name="List Table 4" w:uiPriority="49"/>
-    <w:lsdException w:name="List Table 5 Dark" w:uiPriority="50"/>
-    <w:lsdException w:name="List Table 6 Colorful" w:uiPriority="51"/>
-    <w:lsdException w:name="List Table 7 Colorful" w:uiPriority="52"/>
-    <w:lsdException w:name="List Table 1 Light Accent 1" w:uiPriority="46"/>
-    <w:lsdException w:name="List Table 2 Accent 1" w:uiPriority="47"/>
-    <w:lsdException w:name="List Table 3 Accent 1" w:uiPriority="48"/>
-    <w:lsdException w:name="List Table 4 Accent 1" w:uiPriority="49"/>
-    <w:lsdException w:name="List Table 5 Dark Accent 1" w:uiPriority="50"/>
-    <w:lsdException w:name="List Table 6 Colorful Accent 1" w:uiPriority="51"/>
-    <w:lsdException w:name="List Table 7 Colorful Accent 1" w:uiPriority="52"/>
-    <w:lsdException w:name="List Table 1 Light Accent 2" w:uiPriority="46"/>
-    <w:lsdException w:name="List Table 2 Accent 2" w:uiPriority="47"/>
-    <w:lsdException w:name="List Table 3 Accent 2" w:uiPriority="48"/>
-    <w:lsdException w:name="List Table 4 Accent 2" w:uiPriority="49"/>
-    <w:lsdException w:name="List Table 5 Dark Accent 2" w:uiPriority="50"/>
-    <w:lsdException w:name="List Table 6 Colorful Accent 2" w:uiPriority="51"/>
-    <w:lsdException w:name="List Table 7 Colorful Accent 2" w:uiPriority="52"/>
-    <w:lsdException w:name="List Table 1 Light Accent 3" w:uiPriority="46"/>
-    <w:lsdException w:name="List Table 2 Accent 3" w:uiPriority="47"/>
-    <w:lsdException w:name="List Table 3 Accent 3" w:uiPriority="48"/>
-    <w:lsdException w:name="List Table 4 Accent 3" w:uiPriority="49"/>
-    <w:lsdException w:name="List Table 5 Dark Accent 3" w:uiPriority="50"/>
-    <w:lsdException w:name="List Table 6 Colorful Accent 3" w:uiPriority="51"/>
-    <w:lsdException w:name="List Table 7 Colorful Accent 3" w:uiPriority="52"/>
-    <w:lsdException w:name="List Table 1 Light Accent 4" w:uiPriority="46"/>
-    <w:lsdException w:name="List Table 2 Accent 4" w:uiPriority="47"/>
-    <w:lsdException w:name="List Table 3 Accent 4" w:uiPriority="48"/>
-    <w:lsdException w:name="List Table 4 Accent 4" w:uiPriority="49"/>
-    <w:lsdException w:name="List Table 5 Dark Accent 4" w:uiPriority="50"/>
-    <w:lsdException w:name="List Table 6 Colorful Accent 4" w:uiPriority="51"/>
-    <w:lsdException w:name="List Table 7 Colorful Accent 4" w:uiPriority="52"/>
-    <w:lsdException w:name="List Table 1 Light Accent 5" w:uiPriority="46"/>
-    <w:lsdException w:name="List Table 2 Accent 5" w:uiPriority="47"/>
-    <w:lsdException w:name="List Table 3 Accent 5" w:uiPriority="48"/>
-    <w:lsdException w:name="List Table 4 Accent 5" w:uiPriority="49"/>
-    <w:lsdException w:name="List Table 5 Dark Accent 5" w:uiPriority="50"/>
-    <w:lsdException w:name="List Table 6 Colorful Accent 5" w:uiPriority="51"/>
-    <w:lsdException w:name="List Table 7 Colorful Accent 5" w:uiPriority="52"/>
-    <w:lsdException w:name="List Table 1 Light Accent 6" w:uiPriority="46"/>
-    <w:lsdException w:name="List Table 2 Accent 6" w:uiPriority="47"/>
-    <w:lsdException w:name="List Table 3 Accent 6" w:uiPriority="48"/>
-    <w:lsdException w:name="List Table 4 Accent 6" w:uiPriority="49"/>
-    <w:lsdException w:name="List Table 5 Dark Accent 6" w:uiPriority="50"/>
-    <w:lsdException w:name="List Table 6 Colorful Accent 6" w:uiPriority="51"/>
-    <w:lsdException w:name="List Table 7 Colorful Accent 6" w:uiPriority="52"/>
-    <w:lsdException w:name="Mention" w:semiHidden="1" w:unhideWhenUsed="1"/>
-    <w:lsdException w:name="Smart Hyperlink" w:semiHidden="1" w:unhideWhenUsed="1"/>
-    <w:lsdException w:name="Hashtag" w:semiHidden="1" w:unhideWhenUsed="1"/>
-    <w:lsdException w:name="Unresolved Mention" w:semiHidden="1" w:unhideWhenUsed="1"/>
-  </w:latentStyles>
-  <w:style w:type="paragraph" w:styleId="Normal" w:default="1">
+  <w:style w:type="paragraph" w:styleId="Normal">
     <w:name w:val="Normal"/>
     <w:qFormat/>
     <w:pPr>
       <w:widowControl/>
+      <w:kinsoku w:val="true"/>
+      <w:overflowPunct w:val="true"/>
+      <w:autoSpaceDE w:val="true"/>
       <w:bidi w:val="0"/>
       <w:spacing w:lineRule="auto" w:line="259" w:before="0" w:after="160"/>
       <w:jc w:val="left"/>
     </w:pPr>
     <w:rPr>
-      <w:rFonts w:ascii="Calibri" w:hAnsi="Calibri" w:eastAsia="Calibri" w:cs="" w:asciiTheme="minorHAnsi" w:cstheme="minorBidi" w:eastAsiaTheme="minorHAnsi" w:hAnsiTheme="minorHAnsi"/>
+      <w:rFonts w:ascii="Calibri" w:hAnsi="Calibri" w:eastAsia="Calibri"/>
       <w:color w:val="auto"/>
       <w:kern w:val="0"/>
       <w:sz w:val="22"/>
@@ -1402,11 +1146,8 @@
       <w:lang w:val="pl-PL" w:eastAsia="en-US" w:bidi="ar-SA"/>
     </w:rPr>
   </w:style>
-  <w:style w:type="character" w:styleId="DefaultParagraphFont" w:default="1">
+  <w:style w:type="character" w:styleId="DefaultParagraphFont">
     <w:name w:val="Default Paragraph Font"/>
-    <w:uiPriority w:val="1"/>
-    <w:semiHidden/>
-    <w:unhideWhenUsed/>
     <w:qFormat/>
     <w:rPr/>
   </w:style>
@@ -1414,7 +1155,7 @@
     <w:name w:val="ListLabel 1"/>
     <w:qFormat/>
     <w:rPr>
-      <w:rFonts w:eastAsia="Calibri" w:cs=""/>
+      <w:rFonts w:eastAsia="Calibri" w:cs="DejaVu Sans"/>
     </w:rPr>
   </w:style>
   <w:style w:type="character" w:styleId="ListLabel2">
@@ -1499,332 +1240,17 @@
   <w:style w:type="paragraph" w:styleId="ListParagraph">
     <w:name w:val="List Paragraph"/>
     <w:basedOn w:val="Normal"/>
-    <w:uiPriority w:val="34"/>
     <w:qFormat/>
-    <w:rsid w:val="00770960"/>
     <w:pPr>
       <w:spacing w:before="0" w:after="160"/>
-      <w:ind w:left="720" w:hanging="0"/>
+      <w:ind w:left="720" w:right="0" w:hanging="0"/>
       <w:contextualSpacing/>
     </w:pPr>
     <w:rPr/>
   </w:style>
-  <w:style w:type="numbering" w:styleId="NoList" w:default="1">
+  <w:style w:type="numbering" w:styleId="NoList">
     <w:name w:val="No List"/>
-    <w:uiPriority w:val="99"/>
-    <w:semiHidden/>
-    <w:unhideWhenUsed/>
     <w:qFormat/>
   </w:style>
-  <w:style w:type="table" w:default="1" w:styleId="Standardowy">
-    <w:name w:val="Normal Table"/>
-    <w:uiPriority w:val="99"/>
-    <w:semiHidden/>
-    <w:unhideWhenUsed/>
-    <w:tblPr>
-      <w:tblInd w:w="0" w:type="dxa"/>
-      <w:tblCellMar>
-        <w:top w:w="0" w:type="dxa"/>
-        <w:left w:w="108" w:type="dxa"/>
-        <w:bottom w:w="0" w:type="dxa"/>
-        <w:right w:w="108" w:type="dxa"/>
-      </w:tblCellMar>
-    </w:tblPr>
-  </w:style>
 </w:styles>
-</file>
-
-<file path=word/theme/theme1.xml><?xml version="1.0" encoding="utf-8"?>
-<a:theme xmlns:a="http://schemas.openxmlformats.org/drawingml/2006/main" name="Motyw pakietu Office">
-  <a:themeElements>
-    <a:clrScheme name="Pakiet Office">
-      <a:dk1>
-        <a:sysClr val="windowText" lastClr="000000"/>
-      </a:dk1>
-      <a:lt1>
-        <a:sysClr val="window" lastClr="FFFFFF"/>
-      </a:lt1>
-      <a:dk2>
-        <a:srgbClr val="44546A"/>
-      </a:dk2>
-      <a:lt2>
-        <a:srgbClr val="E7E6E6"/>
-      </a:lt2>
-      <a:accent1>
-        <a:srgbClr val="4472C4"/>
-      </a:accent1>
-      <a:accent2>
-        <a:srgbClr val="ED7D31"/>
-      </a:accent2>
-      <a:accent3>
-        <a:srgbClr val="A5A5A5"/>
-      </a:accent3>
-      <a:accent4>
-        <a:srgbClr val="FFC000"/>
-      </a:accent4>
-      <a:accent5>
-        <a:srgbClr val="5B9BD5"/>
-      </a:accent5>
-      <a:accent6>
-        <a:srgbClr val="70AD47"/>
-      </a:accent6>
-      <a:hlink>
-        <a:srgbClr val="0563C1"/>
-      </a:hlink>
-      <a:folHlink>
-        <a:srgbClr val="954F72"/>
-      </a:folHlink>
-    </a:clrScheme>
-    <a:fontScheme name="Pakiet Office">
-      <a:majorFont>
-        <a:latin typeface="Calibri Light" panose="020F0302020204030204"/>
-        <a:ea typeface=""/>
-        <a:cs typeface=""/>
-        <a:font script="Jpan" typeface="游ゴシック Light"/>
-        <a:font script="Hang" typeface="맑은 고딕"/>
-        <a:font script="Hans" typeface="等线 Light"/>
-        <a:font script="Hant" typeface="新細明體"/>
-        <a:font script="Arab" typeface="Times New Roman"/>
-        <a:font script="Hebr" typeface="Times New Roman"/>
-        <a:font script="Thai" typeface="Angsana New"/>
-        <a:font script="Ethi" typeface="Nyala"/>
-        <a:font script="Beng" typeface="Vrinda"/>
-        <a:font script="Gujr" typeface="Shruti"/>
-        <a:font script="Khmr" typeface="MoolBoran"/>
-        <a:font script="Knda" typeface="Tunga"/>
-        <a:font script="Guru" typeface="Raavi"/>
-        <a:font script="Cans" typeface="Euphemia"/>
-        <a:font script="Cher" typeface="Plantagenet Cherokee"/>
-        <a:font script="Yiii" typeface="Microsoft Yi Baiti"/>
-        <a:font script="Tibt" typeface="Microsoft Himalaya"/>
-        <a:font script="Thaa" typeface="MV Boli"/>
-        <a:font script="Deva" typeface="Mangal"/>
-        <a:font script="Telu" typeface="Gautami"/>
-        <a:font script="Taml" typeface="Latha"/>
-        <a:font script="Syrc" typeface="Estrangelo Edessa"/>
-        <a:font script="Orya" typeface="Kalinga"/>
-        <a:font script="Mlym" typeface="Kartika"/>
-        <a:font script="Laoo" typeface="DokChampa"/>
-        <a:font script="Sinh" typeface="Iskoola Pota"/>
-        <a:font script="Mong" typeface="Mongolian Baiti"/>
-        <a:font script="Viet" typeface="Times New Roman"/>
-        <a:font script="Uigh" typeface="Microsoft Uighur"/>
-        <a:font script="Geor" typeface="Sylfaen"/>
-        <a:font script="Armn" typeface="Arial"/>
-        <a:font script="Bugi" typeface="Leelawadee UI"/>
-        <a:font script="Bopo" typeface="Microsoft JhengHei"/>
-        <a:font script="Java" typeface="Javanese Text"/>
-        <a:font script="Lisu" typeface="Segoe UI"/>
-        <a:font script="Mymr" typeface="Myanmar Text"/>
-        <a:font script="Nkoo" typeface="Ebrima"/>
-        <a:font script="Olck" typeface="Nirmala UI"/>
-        <a:font script="Osma" typeface="Ebrima"/>
-        <a:font script="Phag" typeface="Phagspa"/>
-        <a:font script="Syrn" typeface="Estrangelo Edessa"/>
-        <a:font script="Syrj" typeface="Estrangelo Edessa"/>
-        <a:font script="Syre" typeface="Estrangelo Edessa"/>
-        <a:font script="Sora" typeface="Nirmala UI"/>
-        <a:font script="Tale" typeface="Microsoft Tai Le"/>
-        <a:font script="Talu" typeface="Microsoft New Tai Lue"/>
-        <a:font script="Tfng" typeface="Ebrima"/>
-      </a:majorFont>
-      <a:minorFont>
-        <a:latin typeface="Calibri" panose="020F0502020204030204"/>
-        <a:ea typeface=""/>
-        <a:cs typeface=""/>
-        <a:font script="Jpan" typeface="游明朝"/>
-        <a:font script="Hang" typeface="맑은 고딕"/>
-        <a:font script="Hans" typeface="等线"/>
-        <a:font script="Hant" typeface="新細明體"/>
-        <a:font script="Arab" typeface="Arial"/>
-        <a:font script="Hebr" typeface="Arial"/>
-        <a:font script="Thai" typeface="Cordia New"/>
-        <a:font script="Ethi" typeface="Nyala"/>
-        <a:font script="Beng" typeface="Vrinda"/>
-        <a:font script="Gujr" typeface="Shruti"/>
-        <a:font script="Khmr" typeface="DaunPenh"/>
-        <a:font script="Knda" typeface="Tunga"/>
-        <a:font script="Guru" typeface="Raavi"/>
-        <a:font script="Cans" typeface="Euphemia"/>
-        <a:font script="Cher" typeface="Plantagenet Cherokee"/>
-        <a:font script="Yiii" typeface="Microsoft Yi Baiti"/>
-        <a:font script="Tibt" typeface="Microsoft Himalaya"/>
-        <a:font script="Thaa" typeface="MV Boli"/>
-        <a:font script="Deva" typeface="Mangal"/>
-        <a:font script="Telu" typeface="Gautami"/>
-        <a:font script="Taml" typeface="Latha"/>
-        <a:font script="Syrc" typeface="Estrangelo Edessa"/>
-        <a:font script="Orya" typeface="Kalinga"/>
-        <a:font script="Mlym" typeface="Kartika"/>
-        <a:font script="Laoo" typeface="DokChampa"/>
-        <a:font script="Sinh" typeface="Iskoola Pota"/>
-        <a:font script="Mong" typeface="Mongolian Baiti"/>
-        <a:font script="Viet" typeface="Arial"/>
-        <a:font script="Uigh" typeface="Microsoft Uighur"/>
-        <a:font script="Geor" typeface="Sylfaen"/>
-        <a:font script="Armn" typeface="Arial"/>
-        <a:font script="Bugi" typeface="Leelawadee UI"/>
-        <a:font script="Bopo" typeface="Microsoft JhengHei"/>
-        <a:font script="Java" typeface="Javanese Text"/>
-        <a:font script="Lisu" typeface="Segoe UI"/>
-        <a:font script="Mymr" typeface="Myanmar Text"/>
-        <a:font script="Nkoo" typeface="Ebrima"/>
-        <a:font script="Olck" typeface="Nirmala UI"/>
-        <a:font script="Osma" typeface="Ebrima"/>
-        <a:font script="Phag" typeface="Phagspa"/>
-        <a:font script="Syrn" typeface="Estrangelo Edessa"/>
-        <a:font script="Syrj" typeface="Estrangelo Edessa"/>
-        <a:font script="Syre" typeface="Estrangelo Edessa"/>
-        <a:font script="Sora" typeface="Nirmala UI"/>
-        <a:font script="Tale" typeface="Microsoft Tai Le"/>
-        <a:font script="Talu" typeface="Microsoft New Tai Lue"/>
-        <a:font script="Tfng" typeface="Ebrima"/>
-      </a:minorFont>
-    </a:fontScheme>
-    <a:fmtScheme name="Pakiet Office">
-      <a:fillStyleLst>
-        <a:solidFill>
-          <a:schemeClr val="phClr"/>
-        </a:solidFill>
-        <a:gradFill rotWithShape="1">
-          <a:gsLst>
-            <a:gs pos="0">
-              <a:schemeClr val="phClr">
-                <a:lumMod val="110000"/>
-                <a:satMod val="105000"/>
-                <a:tint val="67000"/>
-              </a:schemeClr>
-            </a:gs>
-            <a:gs pos="50000">
-              <a:schemeClr val="phClr">
-                <a:lumMod val="105000"/>
-                <a:satMod val="103000"/>
-                <a:tint val="73000"/>
-              </a:schemeClr>
-            </a:gs>
-            <a:gs pos="100000">
-              <a:schemeClr val="phClr">
-                <a:lumMod val="105000"/>
-                <a:satMod val="109000"/>
-                <a:tint val="81000"/>
-              </a:schemeClr>
-            </a:gs>
-          </a:gsLst>
-          <a:lin ang="5400000" scaled="0"/>
-        </a:gradFill>
-        <a:gradFill rotWithShape="1">
-          <a:gsLst>
-            <a:gs pos="0">
-              <a:schemeClr val="phClr">
-                <a:satMod val="103000"/>
-                <a:lumMod val="102000"/>
-                <a:tint val="94000"/>
-              </a:schemeClr>
-            </a:gs>
-            <a:gs pos="50000">
-              <a:schemeClr val="phClr">
-                <a:satMod val="110000"/>
-                <a:lumMod val="100000"/>
-                <a:shade val="100000"/>
-              </a:schemeClr>
-            </a:gs>
-            <a:gs pos="100000">
-              <a:schemeClr val="phClr">
-                <a:lumMod val="99000"/>
-                <a:satMod val="120000"/>
-                <a:shade val="78000"/>
-              </a:schemeClr>
-            </a:gs>
-          </a:gsLst>
-          <a:lin ang="5400000" scaled="0"/>
-        </a:gradFill>
-      </a:fillStyleLst>
-      <a:lnStyleLst>
-        <a:ln w="6350" cap="flat" cmpd="sng" algn="ctr">
-          <a:solidFill>
-            <a:schemeClr val="phClr"/>
-          </a:solidFill>
-          <a:prstDash val="solid"/>
-          <a:miter lim="800000"/>
-        </a:ln>
-        <a:ln w="12700" cap="flat" cmpd="sng" algn="ctr">
-          <a:solidFill>
-            <a:schemeClr val="phClr"/>
-          </a:solidFill>
-          <a:prstDash val="solid"/>
-          <a:miter lim="800000"/>
-        </a:ln>
-        <a:ln w="19050" cap="flat" cmpd="sng" algn="ctr">
-          <a:solidFill>
-            <a:schemeClr val="phClr"/>
-          </a:solidFill>
-          <a:prstDash val="solid"/>
-          <a:miter lim="800000"/>
-        </a:ln>
-      </a:lnStyleLst>
-      <a:effectStyleLst>
-        <a:effectStyle>
-          <a:effectLst/>
-        </a:effectStyle>
-        <a:effectStyle>
-          <a:effectLst/>
-        </a:effectStyle>
-        <a:effectStyle>
-          <a:effectLst>
-            <a:outerShdw blurRad="57150" dist="19050" dir="5400000" algn="ctr" rotWithShape="0">
-              <a:srgbClr val="000000">
-                <a:alpha val="63000"/>
-              </a:srgbClr>
-            </a:outerShdw>
-          </a:effectLst>
-        </a:effectStyle>
-      </a:effectStyleLst>
-      <a:bgFillStyleLst>
-        <a:solidFill>
-          <a:schemeClr val="phClr"/>
-        </a:solidFill>
-        <a:solidFill>
-          <a:schemeClr val="phClr">
-            <a:tint val="95000"/>
-            <a:satMod val="170000"/>
-          </a:schemeClr>
-        </a:solidFill>
-        <a:gradFill rotWithShape="1">
-          <a:gsLst>
-            <a:gs pos="0">
-              <a:schemeClr val="phClr">
-                <a:tint val="93000"/>
-                <a:satMod val="150000"/>
-                <a:shade val="98000"/>
-                <a:lumMod val="102000"/>
-              </a:schemeClr>
-            </a:gs>
-            <a:gs pos="50000">
-              <a:schemeClr val="phClr">
-                <a:tint val="98000"/>
-                <a:satMod val="130000"/>
-                <a:shade val="90000"/>
-                <a:lumMod val="103000"/>
-              </a:schemeClr>
-            </a:gs>
-            <a:gs pos="100000">
-              <a:schemeClr val="phClr">
-                <a:shade val="63000"/>
-                <a:satMod val="120000"/>
-              </a:schemeClr>
-            </a:gs>
-          </a:gsLst>
-          <a:lin ang="5400000" scaled="0"/>
-        </a:gradFill>
-      </a:bgFillStyleLst>
-    </a:fmtScheme>
-  </a:themeElements>
-  <a:objectDefaults/>
-  <a:extraClrSchemeLst/>
-  <a:extLst>
-    <a:ext uri="{05A4C25C-085E-4340-85A3-A5531E510DB2}">
-      <thm15:themeFamily xmlns:thm15="http://schemas.microsoft.com/office/thememl/2012/main" name="Office Theme" id="{62F939B6-93AF-4DB8-9C6B-D6C7DFDC589F}" vid="{4A3C46E8-61CC-4603-A589-7422A47A8E4A}"/>
-    </a:ext>
-  </a:extLst>
-</a:theme>
 </file>
</xml_diff>